<commit_message>
Added util.py and added code to assemble data list with the correct partial classifications (or random). Changed baseline.py to call naive bayes with only labeled data.
</commit_message>
<xml_diff>
--- a/CS221_project_method_ideas.docx
+++ b/CS221_project_method_ideas.docx
@@ -13,19 +13,11 @@
           <w:b/>
         </w:rPr>
       </w:pPr>
-      <w:proofErr w:type="spellStart"/>
-      <w:r>
-        <w:rPr>
-          <w:b/>
-        </w:rPr>
-        <w:t>GloVe</w:t>
-      </w:r>
-      <w:proofErr w:type="spellEnd"/>
-      <w:r>
-        <w:rPr>
-          <w:b/>
-        </w:rPr>
-        <w:t xml:space="preserve"> word vectors – words in vector space (semantics)</w:t>
+      <w:r>
+        <w:rPr>
+          <w:b/>
+        </w:rPr>
+        <w:t>GloVe word vectors – words in vector space (semantics)</w:t>
       </w:r>
     </w:p>
     <w:p/>
@@ -49,52 +41,12 @@
         <w:rPr>
           <w:b/>
         </w:rPr>
-        <w:t xml:space="preserve">Multinomial naïve </w:t>
-      </w:r>
-      <w:proofErr w:type="spellStart"/>
-      <w:r>
-        <w:rPr>
-          <w:b/>
-        </w:rPr>
-        <w:t>bayes</w:t>
-      </w:r>
-      <w:proofErr w:type="spellEnd"/>
-    </w:p>
-    <w:p>
-      <w:r>
-        <w:t xml:space="preserve">Each topic is </w:t>
-      </w:r>
-      <w:proofErr w:type="spellStart"/>
-      <w:r>
-        <w:t>prob</w:t>
-      </w:r>
-      <w:proofErr w:type="spellEnd"/>
-      <w:r>
-        <w:t xml:space="preserve"> </w:t>
-      </w:r>
-      <w:proofErr w:type="spellStart"/>
-      <w:r>
-        <w:t>distrib</w:t>
-      </w:r>
-      <w:proofErr w:type="spellEnd"/>
-      <w:r>
-        <w:t xml:space="preserve"> over words, </w:t>
-      </w:r>
-      <w:proofErr w:type="spellStart"/>
-      <w:r>
-        <w:t>calc</w:t>
-      </w:r>
-      <w:proofErr w:type="spellEnd"/>
-      <w:r>
-        <w:t xml:space="preserve"> </w:t>
-      </w:r>
-      <w:proofErr w:type="spellStart"/>
-      <w:r>
-        <w:t>prob</w:t>
-      </w:r>
-      <w:proofErr w:type="spellEnd"/>
-      <w:r>
-        <w:t xml:space="preserve"> of seeing words in doc based on bias</w:t>
+        <w:t>Multinomial naïve bayes</w:t>
+      </w:r>
+    </w:p>
+    <w:p>
+      <w:r>
+        <w:t>Each topic is prob distrib over words, calc prob of seeing words in doc based on bias</w:t>
       </w:r>
     </w:p>
     <w:p/>
@@ -116,26 +68,41 @@
     </w:p>
     <w:p/>
     <w:p>
-      <w:r>
-        <w:t xml:space="preserve">Basic </w:t>
-      </w:r>
-      <w:proofErr w:type="spellStart"/>
-      <w:r>
-        <w:t>semisupervised</w:t>
-      </w:r>
-      <w:proofErr w:type="spellEnd"/>
-      <w:r>
-        <w:t xml:space="preserve"> – trying to get nothing near the boundary (decision line) – gather some training labels, train b=model, whatever the prediction is on data assume so and retrain</w:t>
-      </w:r>
-    </w:p>
-    <w:p>
-      <w:proofErr w:type="gramStart"/>
-      <w:r>
-        <w:t>look</w:t>
-      </w:r>
-      <w:proofErr w:type="gramEnd"/>
-      <w:r>
-        <w:t xml:space="preserve"> for convergence</w:t>
+      <w:pPr>
+        <w:rPr>
+          <w:b/>
+        </w:rPr>
+      </w:pPr>
+      <w:r>
+        <w:rPr>
+          <w:b/>
+        </w:rPr>
+        <w:t>Basic semisupervised – trying to get nothing near the boundary (decision line)</w:t>
+      </w:r>
+      <w:r>
+        <w:rPr>
+          <w:b/>
+        </w:rPr>
+        <w:t xml:space="preserve"> (only classify ones it is super confident about)</w:t>
+      </w:r>
+      <w:r>
+        <w:rPr>
+          <w:b/>
+        </w:rPr>
+        <w:t xml:space="preserve"> – gather some training labels, train b=model, whatever the prediction is on data assume so and retrain</w:t>
+      </w:r>
+    </w:p>
+    <w:p>
+      <w:pPr>
+        <w:rPr>
+          <w:b/>
+        </w:rPr>
+      </w:pPr>
+      <w:r>
+        <w:rPr>
+          <w:b/>
+        </w:rPr>
+        <w:t>look for convergence</w:t>
       </w:r>
     </w:p>
     <w:p/>
@@ -187,197 +154,196 @@
         <w:rPr>
           <w:color w:val="0000FF"/>
         </w:rPr>
-        <w:t>As long as we have 10 articles for eac</w:t>
+        <w:t>As long as we have 10 articles for each news source, at least 20 news sources</w:t>
+      </w:r>
+    </w:p>
+    <w:p>
+      <w:pPr>
+        <w:rPr>
+          <w:color w:val="0000FF"/>
+        </w:rPr>
+      </w:pPr>
+    </w:p>
+    <w:p>
+      <w:pPr>
+        <w:rPr>
+          <w:color w:val="0000FF"/>
+        </w:rPr>
+      </w:pPr>
+      <w:r>
+        <w:rPr>
+          <w:color w:val="0000FF"/>
+        </w:rPr>
+        <w:t>Predict what news source it is from</w:t>
+      </w:r>
+    </w:p>
+    <w:p>
+      <w:pPr>
+        <w:rPr>
+          <w:color w:val="0000FF"/>
+        </w:rPr>
+      </w:pPr>
+      <w:r>
+        <w:rPr>
+          <w:color w:val="0000FF"/>
+        </w:rPr>
+        <w:t>Confusion matrix to see how to mistake one news source from another – then see how the news sources fall on the spectrum</w:t>
+      </w:r>
+    </w:p>
+    <w:p>
+      <w:pPr>
+        <w:rPr>
+          <w:color w:val="0000FF"/>
+        </w:rPr>
+      </w:pPr>
+      <w:r>
+        <w:rPr>
+          <w:color w:val="0000FF"/>
+        </w:rPr>
+        <w:t>Averaging out over the topic – don’t want to look at the topic (idk how to filter out), bias is the only thing left</w:t>
+      </w:r>
+    </w:p>
+    <w:p>
+      <w:pPr>
+        <w:rPr>
+          <w:color w:val="0000FF"/>
+        </w:rPr>
+      </w:pPr>
+    </w:p>
+    <w:p>
+      <w:pPr>
+        <w:rPr>
+          <w:b/>
+          <w:color w:val="0000FF"/>
+        </w:rPr>
+      </w:pPr>
+      <w:r>
+        <w:rPr>
+          <w:b/>
+          <w:color w:val="0000FF"/>
+        </w:rPr>
+        <w:t>Use news source label</w:t>
+      </w:r>
+    </w:p>
+    <w:p>
+      <w:pPr>
+        <w:rPr>
+          <w:b/>
+          <w:color w:val="0000FF"/>
+        </w:rPr>
+      </w:pPr>
+      <w:r>
+        <w:rPr>
+          <w:b/>
+          <w:color w:val="0000FF"/>
+        </w:rPr>
+        <w:t>Take 15 news sources, think for any splitting sources into two camps</w:t>
+      </w:r>
+    </w:p>
+    <w:p>
+      <w:pPr>
+        <w:rPr>
+          <w:b/>
+          <w:color w:val="0000FF"/>
+        </w:rPr>
+      </w:pPr>
+      <w:r>
+        <w:rPr>
+          <w:b/>
+          <w:color w:val="0000FF"/>
+        </w:rPr>
+        <w:t>Try to find best split (start with random split, go from there)</w:t>
+      </w:r>
+    </w:p>
+    <w:p>
+      <w:pPr>
+        <w:rPr>
+          <w:color w:val="0000FF"/>
+        </w:rPr>
+      </w:pPr>
+      <w:r>
+        <w:rPr>
+          <w:color w:val="0000FF"/>
+        </w:rPr>
+        <w:t>Local search 9constraint to do 5/10 grouping) – suppose a 7/8 split, iterating through all 8 to see if adding one to the 7 improves the error score. Find clustering that gives you cleanest split</w:t>
+      </w:r>
+    </w:p>
+    <w:p>
+      <w:pPr>
+        <w:rPr>
+          <w:color w:val="0000FF"/>
+        </w:rPr>
+      </w:pPr>
+    </w:p>
+    <w:p>
+      <w:pPr>
+        <w:rPr>
+          <w:color w:val="0000FF"/>
+        </w:rPr>
+      </w:pPr>
+      <w:r>
+        <w:rPr>
+          <w:color w:val="0000FF"/>
+        </w:rPr>
+        <w:t>For evaluation, pick one very right, one very left, some in the middle</w:t>
+      </w:r>
+    </w:p>
+    <w:p>
+      <w:pPr>
+        <w:rPr>
+          <w:color w:val="0000FF"/>
+        </w:rPr>
+      </w:pPr>
+    </w:p>
+    <w:p>
+      <w:pPr>
+        <w:rPr>
+          <w:color w:val="0000FF"/>
+        </w:rPr>
+      </w:pPr>
+    </w:p>
+    <w:p>
+      <w:pPr>
+        <w:rPr>
+          <w:color w:val="0000FF"/>
+        </w:rPr>
+      </w:pPr>
+    </w:p>
+    <w:p>
+      <w:r>
+        <w:t>CREATE UTIL FILE TO CLEAN UP DOCUMENTS?</w:t>
+      </w:r>
+    </w:p>
+    <w:p>
+      <w:r>
+        <w:t>GET RID OF HARD-CODING IN READFILE</w:t>
+      </w:r>
+    </w:p>
+    <w:p>
+      <w:r>
+        <w:lastRenderedPageBreak/>
+        <w:t>CURRENTLY HAVE BOTH CLASSIFICATION METHODS IMPLEMENTED (add classification to example tuple and also pass in klass with example to naïve bayes</w:t>
+      </w:r>
+      <w:r>
+        <w:t>)</w:t>
+      </w:r>
+    </w:p>
+    <w:p/>
+    <w:p>
+      <w:r>
+        <w:t>You limit number of examples you are willing to further classify, it trains model on limited data then asks for you to label a few more that it is very unconfident about</w:t>
+      </w:r>
+      <w:r>
+        <w:t>; iterate</w:t>
+      </w:r>
+    </w:p>
+    <w:p/>
+    <w:p>
+      <w:r>
+        <w:t>STOCHASTIC GRADIENT DESCENT</w:t>
       </w:r>
       <w:bookmarkStart w:id="0" w:name="_GoBack"/>
       <w:bookmarkEnd w:id="0"/>
-      <w:r>
-        <w:rPr>
-          <w:color w:val="0000FF"/>
-        </w:rPr>
-        <w:t>h news source, at least 20 news sources</w:t>
-      </w:r>
-    </w:p>
-    <w:p>
-      <w:pPr>
-        <w:rPr>
-          <w:color w:val="0000FF"/>
-        </w:rPr>
-      </w:pPr>
-    </w:p>
-    <w:p>
-      <w:pPr>
-        <w:rPr>
-          <w:color w:val="0000FF"/>
-        </w:rPr>
-      </w:pPr>
-      <w:r>
-        <w:rPr>
-          <w:color w:val="0000FF"/>
-        </w:rPr>
-        <w:t>Predict what news source it is from</w:t>
-      </w:r>
-    </w:p>
-    <w:p>
-      <w:pPr>
-        <w:rPr>
-          <w:color w:val="0000FF"/>
-        </w:rPr>
-      </w:pPr>
-      <w:r>
-        <w:rPr>
-          <w:color w:val="0000FF"/>
-        </w:rPr>
-        <w:t xml:space="preserve">Confusion </w:t>
-      </w:r>
-      <w:proofErr w:type="gramStart"/>
-      <w:r>
-        <w:rPr>
-          <w:color w:val="0000FF"/>
-        </w:rPr>
-        <w:t>matrix to see how to mistake one news source from another – then see</w:t>
-      </w:r>
-      <w:proofErr w:type="gramEnd"/>
-      <w:r>
-        <w:rPr>
-          <w:color w:val="0000FF"/>
-        </w:rPr>
-        <w:t xml:space="preserve"> how the news sources fall on the spectrum</w:t>
-      </w:r>
-    </w:p>
-    <w:p>
-      <w:pPr>
-        <w:rPr>
-          <w:color w:val="0000FF"/>
-        </w:rPr>
-      </w:pPr>
-      <w:r>
-        <w:rPr>
-          <w:color w:val="0000FF"/>
-        </w:rPr>
-        <w:t>Averaging out over the topic – don’t want to look at the topic (</w:t>
-      </w:r>
-      <w:proofErr w:type="spellStart"/>
-      <w:r>
-        <w:rPr>
-          <w:color w:val="0000FF"/>
-        </w:rPr>
-        <w:t>idk</w:t>
-      </w:r>
-      <w:proofErr w:type="spellEnd"/>
-      <w:r>
-        <w:rPr>
-          <w:color w:val="0000FF"/>
-        </w:rPr>
-        <w:t xml:space="preserve"> how to filter out)</w:t>
-      </w:r>
-      <w:proofErr w:type="gramStart"/>
-      <w:r>
-        <w:rPr>
-          <w:color w:val="0000FF"/>
-        </w:rPr>
-        <w:t>,</w:t>
-      </w:r>
-      <w:proofErr w:type="gramEnd"/>
-      <w:r>
-        <w:rPr>
-          <w:color w:val="0000FF"/>
-        </w:rPr>
-        <w:t xml:space="preserve"> bias is the only thing left</w:t>
-      </w:r>
-    </w:p>
-    <w:p>
-      <w:pPr>
-        <w:rPr>
-          <w:color w:val="0000FF"/>
-        </w:rPr>
-      </w:pPr>
-    </w:p>
-    <w:p>
-      <w:pPr>
-        <w:rPr>
-          <w:color w:val="0000FF"/>
-        </w:rPr>
-      </w:pPr>
-      <w:r>
-        <w:rPr>
-          <w:color w:val="0000FF"/>
-        </w:rPr>
-        <w:t>Use news source label</w:t>
-      </w:r>
-    </w:p>
-    <w:p>
-      <w:pPr>
-        <w:rPr>
-          <w:color w:val="0000FF"/>
-        </w:rPr>
-      </w:pPr>
-      <w:r>
-        <w:rPr>
-          <w:color w:val="0000FF"/>
-        </w:rPr>
-        <w:t xml:space="preserve">Take 15 news </w:t>
-      </w:r>
-      <w:proofErr w:type="gramStart"/>
-      <w:r>
-        <w:rPr>
-          <w:color w:val="0000FF"/>
-        </w:rPr>
-        <w:t>sources,</w:t>
-      </w:r>
-      <w:proofErr w:type="gramEnd"/>
-      <w:r>
-        <w:rPr>
-          <w:color w:val="0000FF"/>
-        </w:rPr>
-        <w:t xml:space="preserve"> think for any splitting sources into two camps</w:t>
-      </w:r>
-    </w:p>
-    <w:p>
-      <w:pPr>
-        <w:rPr>
-          <w:color w:val="0000FF"/>
-        </w:rPr>
-      </w:pPr>
-      <w:r>
-        <w:rPr>
-          <w:color w:val="0000FF"/>
-        </w:rPr>
-        <w:t>Try to find best split (start with random split, go from there)</w:t>
-      </w:r>
-    </w:p>
-    <w:p>
-      <w:pPr>
-        <w:rPr>
-          <w:color w:val="0000FF"/>
-        </w:rPr>
-      </w:pPr>
-      <w:r>
-        <w:rPr>
-          <w:color w:val="0000FF"/>
-        </w:rPr>
-        <w:t>Local search 9constraint to do 5/10 grouping) – suppose a 7/8 split, iterating through all 8 to see if adding one to the 7 improves the error score. Find clustering that gives you cleanest split</w:t>
-      </w:r>
-    </w:p>
-    <w:p>
-      <w:pPr>
-        <w:rPr>
-          <w:color w:val="0000FF"/>
-        </w:rPr>
-      </w:pPr>
-    </w:p>
-    <w:p>
-      <w:pPr>
-        <w:rPr>
-          <w:color w:val="0000FF"/>
-        </w:rPr>
-      </w:pPr>
-      <w:r>
-        <w:rPr>
-          <w:color w:val="0000FF"/>
-        </w:rPr>
-        <w:t>For evaluation, pick one very right, one very left, some in the middle</w:t>
-      </w:r>
     </w:p>
     <w:sectPr>
       <w:pgSz w:w="12240" w:h="15840"/>

</xml_diff>

<commit_message>
Fixed problem with SGD not recognizing regexes.
</commit_message>
<xml_diff>
--- a/CS221_project_method_ideas.docx
+++ b/CS221_project_method_ideas.docx
@@ -13,11 +13,19 @@
           <w:b/>
         </w:rPr>
       </w:pPr>
-      <w:r>
-        <w:rPr>
-          <w:b/>
-        </w:rPr>
-        <w:t>GloVe word vectors – words in vector space (semantics)</w:t>
+      <w:proofErr w:type="spellStart"/>
+      <w:r>
+        <w:rPr>
+          <w:b/>
+        </w:rPr>
+        <w:t>GloVe</w:t>
+      </w:r>
+      <w:proofErr w:type="spellEnd"/>
+      <w:r>
+        <w:rPr>
+          <w:b/>
+        </w:rPr>
+        <w:t xml:space="preserve"> word vectors – words in vector space (semantics)</w:t>
       </w:r>
     </w:p>
     <w:p/>
@@ -35,18 +43,61 @@
       <w:pPr>
         <w:rPr>
           <w:b/>
-        </w:rPr>
-      </w:pPr>
-      <w:r>
-        <w:rPr>
-          <w:b/>
-        </w:rPr>
-        <w:t>Multinomial naïve bayes</w:t>
-      </w:r>
-    </w:p>
-    <w:p>
-      <w:r>
-        <w:t>Each topic is prob distrib over words, calc prob of seeing words in doc based on bias</w:t>
+          <w:color w:val="008000"/>
+        </w:rPr>
+      </w:pPr>
+      <w:r>
+        <w:rPr>
+          <w:b/>
+          <w:color w:val="008000"/>
+        </w:rPr>
+        <w:t xml:space="preserve">Multinomial naïve </w:t>
+      </w:r>
+      <w:proofErr w:type="spellStart"/>
+      <w:r>
+        <w:rPr>
+          <w:b/>
+          <w:color w:val="008000"/>
+        </w:rPr>
+        <w:t>bayes</w:t>
+      </w:r>
+      <w:proofErr w:type="spellEnd"/>
+    </w:p>
+    <w:p>
+      <w:r>
+        <w:t xml:space="preserve">Each topic is </w:t>
+      </w:r>
+      <w:proofErr w:type="spellStart"/>
+      <w:r>
+        <w:t>prob</w:t>
+      </w:r>
+      <w:proofErr w:type="spellEnd"/>
+      <w:r>
+        <w:t xml:space="preserve"> </w:t>
+      </w:r>
+      <w:proofErr w:type="spellStart"/>
+      <w:r>
+        <w:t>distrib</w:t>
+      </w:r>
+      <w:proofErr w:type="spellEnd"/>
+      <w:r>
+        <w:t xml:space="preserve"> over words, </w:t>
+      </w:r>
+      <w:proofErr w:type="spellStart"/>
+      <w:r>
+        <w:t>calc</w:t>
+      </w:r>
+      <w:proofErr w:type="spellEnd"/>
+      <w:r>
+        <w:t xml:space="preserve"> </w:t>
+      </w:r>
+      <w:proofErr w:type="spellStart"/>
+      <w:r>
+        <w:t>prob</w:t>
+      </w:r>
+      <w:proofErr w:type="spellEnd"/>
+      <w:r>
+        <w:t xml:space="preserve"> of seeing words in doc based on bias</w:t>
       </w:r>
     </w:p>
     <w:p/>
@@ -71,13 +122,37 @@
       <w:pPr>
         <w:rPr>
           <w:b/>
-        </w:rPr>
-      </w:pPr>
-      <w:r>
-        <w:rPr>
-          <w:b/>
-        </w:rPr>
-        <w:t>Basic semisupervised – trying to get nothing near the boundary (decision line)</w:t>
+          <w:color w:val="008000"/>
+        </w:rPr>
+      </w:pPr>
+      <w:r>
+        <w:rPr>
+          <w:b/>
+          <w:color w:val="008000"/>
+        </w:rPr>
+        <w:t xml:space="preserve">Basic </w:t>
+      </w:r>
+      <w:proofErr w:type="spellStart"/>
+      <w:r>
+        <w:rPr>
+          <w:b/>
+          <w:color w:val="008000"/>
+        </w:rPr>
+        <w:t>semisupervised</w:t>
+      </w:r>
+      <w:proofErr w:type="spellEnd"/>
+      <w:r>
+        <w:rPr>
+          <w:b/>
+          <w:color w:val="008000"/>
+        </w:rPr>
+        <w:t xml:space="preserve"> </w:t>
+      </w:r>
+      <w:r>
+        <w:rPr>
+          <w:b/>
+        </w:rPr>
+        <w:t>– trying to get nothing near the boundary (decision line)</w:t>
       </w:r>
       <w:r>
         <w:rPr>
@@ -89,261 +164,383 @@
         <w:rPr>
           <w:b/>
         </w:rPr>
-        <w:t xml:space="preserve"> – gather some training labels, train b=model, whatever the prediction is on data assume so and retrain</w:t>
-      </w:r>
-    </w:p>
-    <w:p>
-      <w:pPr>
-        <w:rPr>
-          <w:b/>
-        </w:rPr>
-      </w:pPr>
-      <w:r>
-        <w:rPr>
-          <w:b/>
-        </w:rPr>
-        <w:t>look for convergence</w:t>
+        <w:t xml:space="preserve"> – </w:t>
+      </w:r>
+      <w:r>
+        <w:rPr>
+          <w:b/>
+          <w:color w:val="008000"/>
+        </w:rPr>
+        <w:t>gathe</w:t>
+      </w:r>
+      <w:r>
+        <w:rPr>
+          <w:b/>
+          <w:color w:val="008000"/>
+        </w:rPr>
+        <w:t xml:space="preserve">r some training labels, train </w:t>
+      </w:r>
+      <w:r>
+        <w:rPr>
+          <w:b/>
+          <w:color w:val="008000"/>
+        </w:rPr>
+        <w:t>model, whatever the prediction is on data assume so and retrain</w:t>
+      </w:r>
+    </w:p>
+    <w:p>
+      <w:pPr>
+        <w:rPr>
+          <w:b/>
+        </w:rPr>
+      </w:pPr>
+      <w:proofErr w:type="gramStart"/>
+      <w:r>
+        <w:rPr>
+          <w:b/>
+          <w:color w:val="008000"/>
+        </w:rPr>
+        <w:t>look</w:t>
+      </w:r>
+      <w:proofErr w:type="gramEnd"/>
+      <w:r>
+        <w:rPr>
+          <w:b/>
+          <w:color w:val="008000"/>
+        </w:rPr>
+        <w:t xml:space="preserve"> for convergence</w:t>
       </w:r>
     </w:p>
     <w:p/>
     <w:p>
       <w:pPr>
         <w:rPr>
-          <w:color w:val="0000FF"/>
-        </w:rPr>
-      </w:pPr>
-      <w:r>
-        <w:rPr>
-          <w:color w:val="0000FF"/>
+          <w:color w:val="008000"/>
+        </w:rPr>
+      </w:pPr>
+      <w:r>
+        <w:rPr>
+          <w:color w:val="008000"/>
         </w:rPr>
         <w:t>Active learning – instead of random, label something you’re most uncertain</w:t>
       </w:r>
     </w:p>
-    <w:p/>
-    <w:p>
-      <w:r>
-        <w:t xml:space="preserve">Use source to supervise – objective is to classify articles from the same sources </w:t>
-      </w:r>
-    </w:p>
-    <w:p>
-      <w:r>
-        <w:t>Add term for optimizing to get all the data in the same news source to be the same bias</w:t>
-      </w:r>
-    </w:p>
-    <w:p/>
-    <w:p>
-      <w:pPr>
-        <w:rPr>
-          <w:color w:val="0000FF"/>
-        </w:rPr>
-      </w:pPr>
-      <w:r>
-        <w:rPr>
-          <w:color w:val="0000FF"/>
-        </w:rPr>
-        <w:t>Unsupervised based on news source</w:t>
-      </w:r>
-    </w:p>
-    <w:p>
-      <w:pPr>
-        <w:rPr>
-          <w:color w:val="0000FF"/>
-        </w:rPr>
-      </w:pPr>
-      <w:r>
-        <w:rPr>
-          <w:color w:val="0000FF"/>
-        </w:rPr>
-        <w:t>As long as we have 10 articles for each news source, at least 20 news sources</w:t>
-      </w:r>
-    </w:p>
-    <w:p>
-      <w:pPr>
-        <w:rPr>
-          <w:color w:val="0000FF"/>
-        </w:rPr>
-      </w:pPr>
-    </w:p>
-    <w:p>
-      <w:pPr>
-        <w:rPr>
-          <w:color w:val="0000FF"/>
-        </w:rPr>
-      </w:pPr>
-      <w:r>
-        <w:rPr>
-          <w:color w:val="0000FF"/>
-        </w:rPr>
-        <w:t>Predict what news source it is from</w:t>
-      </w:r>
-    </w:p>
-    <w:p>
-      <w:pPr>
-        <w:rPr>
-          <w:color w:val="0000FF"/>
-        </w:rPr>
-      </w:pPr>
-      <w:r>
-        <w:rPr>
-          <w:color w:val="0000FF"/>
-        </w:rPr>
-        <w:t>Confusion matrix to see how to mistake one news source from another – then see how the news sources fall on the spectrum</w:t>
-      </w:r>
-    </w:p>
-    <w:p>
-      <w:pPr>
-        <w:rPr>
-          <w:color w:val="0000FF"/>
-        </w:rPr>
-      </w:pPr>
-      <w:r>
-        <w:rPr>
-          <w:color w:val="0000FF"/>
-        </w:rPr>
-        <w:t>Averaging out over the topic – don’t want to look at the topic (idk how to filter out), bias is the only thing left</w:t>
-      </w:r>
-    </w:p>
-    <w:p>
-      <w:pPr>
-        <w:rPr>
-          <w:color w:val="0000FF"/>
-        </w:rPr>
-      </w:pPr>
-    </w:p>
-    <w:p>
-      <w:pPr>
-        <w:rPr>
-          <w:b/>
-          <w:color w:val="0000FF"/>
-        </w:rPr>
-      </w:pPr>
-      <w:r>
-        <w:rPr>
-          <w:b/>
-          <w:color w:val="0000FF"/>
-        </w:rPr>
-        <w:t>Use news source label</w:t>
-      </w:r>
-    </w:p>
-    <w:p>
-      <w:pPr>
-        <w:rPr>
-          <w:b/>
-          <w:color w:val="0000FF"/>
-        </w:rPr>
-      </w:pPr>
-      <w:r>
-        <w:rPr>
-          <w:b/>
-          <w:color w:val="0000FF"/>
-        </w:rPr>
-        <w:t>Take 15 news sources, think for any splitting sources into two camps</w:t>
-      </w:r>
-    </w:p>
-    <w:p>
-      <w:pPr>
-        <w:rPr>
-          <w:b/>
-          <w:color w:val="0000FF"/>
-        </w:rPr>
-      </w:pPr>
-      <w:r>
-        <w:rPr>
-          <w:b/>
-          <w:color w:val="0000FF"/>
-        </w:rPr>
-        <w:t>Try to find best split (start with random split, go from there)</w:t>
-      </w:r>
-    </w:p>
-    <w:p>
-      <w:pPr>
-        <w:rPr>
-          <w:color w:val="0000FF"/>
-        </w:rPr>
-      </w:pPr>
-      <w:r>
-        <w:rPr>
-          <w:color w:val="0000FF"/>
-        </w:rPr>
-        <w:t>Local search 9constraint to do 5/10 grouping) – suppose a 7/8 split, iterating through all 8 to see if adding one to the 7 improves the error score. Find clustering that gives you cleanest split</w:t>
-      </w:r>
-    </w:p>
-    <w:p>
-      <w:pPr>
-        <w:rPr>
-          <w:color w:val="0000FF"/>
-        </w:rPr>
-      </w:pPr>
-    </w:p>
-    <w:p>
-      <w:pPr>
-        <w:rPr>
-          <w:color w:val="0000FF"/>
-        </w:rPr>
-      </w:pPr>
-      <w:r>
-        <w:rPr>
-          <w:color w:val="0000FF"/>
-        </w:rPr>
-        <w:t>For evaluation, pick one very right, one very left, some in the middle</w:t>
-      </w:r>
-    </w:p>
-    <w:p>
-      <w:pPr>
-        <w:rPr>
-          <w:color w:val="0000FF"/>
-        </w:rPr>
-      </w:pPr>
-    </w:p>
-    <w:p>
-      <w:pPr>
-        <w:rPr>
-          <w:color w:val="0000FF"/>
-        </w:rPr>
-      </w:pPr>
-    </w:p>
-    <w:p>
-      <w:pPr>
-        <w:rPr>
-          <w:color w:val="0000FF"/>
-        </w:rPr>
-      </w:pPr>
-    </w:p>
-    <w:p>
-      <w:r>
-        <w:t>CREATE UTIL FILE TO CLEAN UP DOCUMENTS?</w:t>
-      </w:r>
-    </w:p>
-    <w:p>
-      <w:r>
-        <w:t>GET RID OF HARD-CODING IN READFILE</w:t>
-      </w:r>
-    </w:p>
-    <w:p>
-      <w:r>
-        <w:lastRenderedPageBreak/>
-        <w:t>CURRENTLY HAVE BOTH CLASSIFICATION METHODS IMPLEMENTED (add classification to example tuple and also pass in klass with example to naïve bayes</w:t>
-      </w:r>
-      <w:r>
-        <w:t>)</w:t>
-      </w:r>
-    </w:p>
-    <w:p/>
-    <w:p>
-      <w:r>
-        <w:t>You limit number of examples you are willing to further classify, it trains model on limited data then asks for you to label a few more that it is very unconfident about</w:t>
-      </w:r>
-      <w:r>
-        <w:t>; iterate</w:t>
-      </w:r>
-    </w:p>
-    <w:p/>
-    <w:p>
-      <w:r>
-        <w:t>STOCHASTIC GRADIENT DESCENT</w:t>
-      </w:r>
+    <w:p>
+      <w:pPr>
+        <w:rPr>
+          <w:color w:val="008000"/>
+        </w:rPr>
+      </w:pPr>
       <w:bookmarkStart w:id="0" w:name="_GoBack"/>
       <w:bookmarkEnd w:id="0"/>
+    </w:p>
+    <w:p>
+      <w:r>
+        <w:t xml:space="preserve">Use source to supervise – objective is to classify articles from the same sources </w:t>
+      </w:r>
+    </w:p>
+    <w:p>
+      <w:r>
+        <w:t>Add term for optimizing to get all the data in the same news source to be the same bias</w:t>
+      </w:r>
+    </w:p>
+    <w:p/>
+    <w:p>
+      <w:pPr>
+        <w:rPr>
+          <w:color w:val="FF0000"/>
+        </w:rPr>
+      </w:pPr>
+      <w:r>
+        <w:rPr>
+          <w:color w:val="FF0000"/>
+        </w:rPr>
+        <w:t>Predict News Source based on text + title?? Instead of just bias</w:t>
+      </w:r>
+    </w:p>
+    <w:p/>
+    <w:p>
+      <w:pPr>
+        <w:rPr>
+          <w:color w:val="0000FF"/>
+        </w:rPr>
+      </w:pPr>
+      <w:r>
+        <w:rPr>
+          <w:color w:val="0000FF"/>
+        </w:rPr>
+        <w:t>Unsupervised based on news source</w:t>
+      </w:r>
+    </w:p>
+    <w:p>
+      <w:pPr>
+        <w:rPr>
+          <w:color w:val="0000FF"/>
+        </w:rPr>
+      </w:pPr>
+      <w:r>
+        <w:rPr>
+          <w:color w:val="0000FF"/>
+        </w:rPr>
+        <w:t>As long as we have 10 articles for each news source, at least 20 news sources</w:t>
+      </w:r>
+    </w:p>
+    <w:p>
+      <w:pPr>
+        <w:rPr>
+          <w:color w:val="0000FF"/>
+        </w:rPr>
+      </w:pPr>
+    </w:p>
+    <w:p>
+      <w:pPr>
+        <w:rPr>
+          <w:color w:val="0000FF"/>
+        </w:rPr>
+      </w:pPr>
+      <w:r>
+        <w:rPr>
+          <w:color w:val="0000FF"/>
+        </w:rPr>
+        <w:t>Predict what news source it is from</w:t>
+      </w:r>
+    </w:p>
+    <w:p>
+      <w:pPr>
+        <w:rPr>
+          <w:color w:val="0000FF"/>
+        </w:rPr>
+      </w:pPr>
+      <w:r>
+        <w:rPr>
+          <w:color w:val="0000FF"/>
+        </w:rPr>
+        <w:t xml:space="preserve">Confusion </w:t>
+      </w:r>
+      <w:proofErr w:type="gramStart"/>
+      <w:r>
+        <w:rPr>
+          <w:color w:val="0000FF"/>
+        </w:rPr>
+        <w:t>matrix to see how to mistake one news source from another – then see</w:t>
+      </w:r>
+      <w:proofErr w:type="gramEnd"/>
+      <w:r>
+        <w:rPr>
+          <w:color w:val="0000FF"/>
+        </w:rPr>
+        <w:t xml:space="preserve"> how the news sources fall on the spectrum</w:t>
+      </w:r>
+    </w:p>
+    <w:p>
+      <w:pPr>
+        <w:rPr>
+          <w:color w:val="0000FF"/>
+        </w:rPr>
+      </w:pPr>
+      <w:r>
+        <w:rPr>
+          <w:color w:val="0000FF"/>
+        </w:rPr>
+        <w:t>Averaging out over the topic – don’t want to look at the topic (</w:t>
+      </w:r>
+      <w:proofErr w:type="spellStart"/>
+      <w:r>
+        <w:rPr>
+          <w:color w:val="0000FF"/>
+        </w:rPr>
+        <w:t>idk</w:t>
+      </w:r>
+      <w:proofErr w:type="spellEnd"/>
+      <w:r>
+        <w:rPr>
+          <w:color w:val="0000FF"/>
+        </w:rPr>
+        <w:t xml:space="preserve"> how to filter out)</w:t>
+      </w:r>
+      <w:proofErr w:type="gramStart"/>
+      <w:r>
+        <w:rPr>
+          <w:color w:val="0000FF"/>
+        </w:rPr>
+        <w:t>,</w:t>
+      </w:r>
+      <w:proofErr w:type="gramEnd"/>
+      <w:r>
+        <w:rPr>
+          <w:color w:val="0000FF"/>
+        </w:rPr>
+        <w:t xml:space="preserve"> bias is the only thing left</w:t>
+      </w:r>
+    </w:p>
+    <w:p>
+      <w:pPr>
+        <w:rPr>
+          <w:color w:val="0000FF"/>
+        </w:rPr>
+      </w:pPr>
+    </w:p>
+    <w:p>
+      <w:pPr>
+        <w:rPr>
+          <w:b/>
+          <w:color w:val="0000FF"/>
+        </w:rPr>
+      </w:pPr>
+      <w:r>
+        <w:rPr>
+          <w:b/>
+          <w:color w:val="0000FF"/>
+        </w:rPr>
+        <w:t>Use news source label</w:t>
+      </w:r>
+    </w:p>
+    <w:p>
+      <w:pPr>
+        <w:rPr>
+          <w:b/>
+          <w:color w:val="0000FF"/>
+        </w:rPr>
+      </w:pPr>
+      <w:r>
+        <w:rPr>
+          <w:b/>
+          <w:color w:val="0000FF"/>
+        </w:rPr>
+        <w:t xml:space="preserve">Take 15 news </w:t>
+      </w:r>
+      <w:proofErr w:type="gramStart"/>
+      <w:r>
+        <w:rPr>
+          <w:b/>
+          <w:color w:val="0000FF"/>
+        </w:rPr>
+        <w:t>sources,</w:t>
+      </w:r>
+      <w:proofErr w:type="gramEnd"/>
+      <w:r>
+        <w:rPr>
+          <w:b/>
+          <w:color w:val="0000FF"/>
+        </w:rPr>
+        <w:t xml:space="preserve"> think for any splitting sources into two camps</w:t>
+      </w:r>
+    </w:p>
+    <w:p>
+      <w:pPr>
+        <w:rPr>
+          <w:b/>
+          <w:color w:val="0000FF"/>
+        </w:rPr>
+      </w:pPr>
+      <w:r>
+        <w:rPr>
+          <w:b/>
+          <w:color w:val="0000FF"/>
+        </w:rPr>
+        <w:t>Try to find best split (start with random split, go from there)</w:t>
+      </w:r>
+    </w:p>
+    <w:p>
+      <w:pPr>
+        <w:rPr>
+          <w:color w:val="0000FF"/>
+        </w:rPr>
+      </w:pPr>
+      <w:r>
+        <w:rPr>
+          <w:color w:val="0000FF"/>
+        </w:rPr>
+        <w:t>Local search 9constraint to do 5/10 grouping) – suppose a 7/8 split, iterating through all 8 to see if adding one to the 7 improves the error score. Find clustering that gives you cleanest split</w:t>
+      </w:r>
+    </w:p>
+    <w:p>
+      <w:pPr>
+        <w:rPr>
+          <w:color w:val="0000FF"/>
+        </w:rPr>
+      </w:pPr>
+    </w:p>
+    <w:p>
+      <w:pPr>
+        <w:rPr>
+          <w:color w:val="0000FF"/>
+        </w:rPr>
+      </w:pPr>
+      <w:r>
+        <w:rPr>
+          <w:color w:val="0000FF"/>
+        </w:rPr>
+        <w:t>For evaluation, pick one very right, one very left, some in the middle</w:t>
+      </w:r>
+    </w:p>
+    <w:p>
+      <w:pPr>
+        <w:rPr>
+          <w:color w:val="0000FF"/>
+        </w:rPr>
+      </w:pPr>
+    </w:p>
+    <w:p>
+      <w:pPr>
+        <w:rPr>
+          <w:color w:val="0000FF"/>
+        </w:rPr>
+      </w:pPr>
+    </w:p>
+    <w:p>
+      <w:pPr>
+        <w:rPr>
+          <w:color w:val="0000FF"/>
+        </w:rPr>
+      </w:pPr>
+    </w:p>
+    <w:p>
+      <w:r>
+        <w:lastRenderedPageBreak/>
+        <w:t>CREATE UTIL FILE TO CLEAN UP DOCUMENTS?</w:t>
+      </w:r>
+    </w:p>
+    <w:p>
+      <w:r>
+        <w:t>GET RID OF HARD-CODING IN READFILE</w:t>
+      </w:r>
+    </w:p>
+    <w:p>
+      <w:r>
+        <w:t xml:space="preserve">CURRENTLY HAVE BOTH CLASSIFICATION METHODS IMPLEMENTED (add classification to example tuple and also pass in </w:t>
+      </w:r>
+      <w:proofErr w:type="spellStart"/>
+      <w:r>
+        <w:t>klass</w:t>
+      </w:r>
+      <w:proofErr w:type="spellEnd"/>
+      <w:r>
+        <w:t xml:space="preserve"> with example to naïve </w:t>
+      </w:r>
+      <w:proofErr w:type="spellStart"/>
+      <w:r>
+        <w:t>bayes</w:t>
+      </w:r>
+      <w:proofErr w:type="spellEnd"/>
+      <w:r>
+        <w:t>)</w:t>
+      </w:r>
+    </w:p>
+    <w:p/>
+    <w:p>
+      <w:r>
+        <w:t>You limit number of examples you are willing to further classify, it trains model on limited data then asks for you to label a few more that it is very unconfident about</w:t>
+      </w:r>
+      <w:r>
+        <w:t>; iterate</w:t>
+      </w:r>
+    </w:p>
+    <w:p/>
+    <w:p>
+      <w:r>
+        <w:t>STOCHASTIC GRADIENT DESCENT</w:t>
+      </w:r>
     </w:p>
     <w:sectPr>
       <w:pgSz w:w="12240" w:h="15840"/>

</xml_diff>

<commit_message>
Added several new features to semisupervised_sgd featuresList and implemented unsupervised kmeans method.
</commit_message>
<xml_diff>
--- a/CS221_project_method_ideas.docx
+++ b/CS221_project_method_ideas.docx
@@ -231,229 +231,241 @@
           <w:color w:val="008000"/>
         </w:rPr>
       </w:pPr>
+    </w:p>
+    <w:p>
+      <w:r>
+        <w:t xml:space="preserve">Use source to supervise – objective is to classify articles from the same sources </w:t>
+      </w:r>
+    </w:p>
+    <w:p>
+      <w:r>
+        <w:t>Add term for optimizing to get all the data in the same news source to be the same bias</w:t>
+      </w:r>
+    </w:p>
+    <w:p/>
+    <w:p>
+      <w:pPr>
+        <w:rPr>
+          <w:color w:val="FF0000"/>
+        </w:rPr>
+      </w:pPr>
+      <w:r>
+        <w:rPr>
+          <w:color w:val="FF0000"/>
+        </w:rPr>
+        <w:t>Predict News Source based on text + title?? Instead of just bias</w:t>
+      </w:r>
+    </w:p>
+    <w:p/>
+    <w:p>
+      <w:pPr>
+        <w:rPr>
+          <w:color w:val="0000FF"/>
+        </w:rPr>
+      </w:pPr>
+      <w:r>
+        <w:rPr>
+          <w:color w:val="0000FF"/>
+        </w:rPr>
+        <w:t>Unsupervised based on news source</w:t>
+      </w:r>
+    </w:p>
+    <w:p>
+      <w:pPr>
+        <w:rPr>
+          <w:color w:val="0000FF"/>
+        </w:rPr>
+      </w:pPr>
+      <w:r>
+        <w:rPr>
+          <w:color w:val="0000FF"/>
+        </w:rPr>
+        <w:t>As long as we have 10 articles for each news source, at least 20 news sources</w:t>
+      </w:r>
+    </w:p>
+    <w:p>
+      <w:pPr>
+        <w:rPr>
+          <w:color w:val="0000FF"/>
+        </w:rPr>
+      </w:pPr>
+    </w:p>
+    <w:p>
+      <w:pPr>
+        <w:rPr>
+          <w:color w:val="0000FF"/>
+        </w:rPr>
+      </w:pPr>
+      <w:r>
+        <w:rPr>
+          <w:color w:val="0000FF"/>
+        </w:rPr>
+        <w:t>Predict what news source it is from</w:t>
+      </w:r>
+    </w:p>
+    <w:p>
+      <w:pPr>
+        <w:rPr>
+          <w:color w:val="0000FF"/>
+        </w:rPr>
+      </w:pPr>
+      <w:r>
+        <w:rPr>
+          <w:color w:val="0000FF"/>
+        </w:rPr>
+        <w:t xml:space="preserve">Confusion </w:t>
+      </w:r>
+      <w:proofErr w:type="gramStart"/>
+      <w:r>
+        <w:rPr>
+          <w:color w:val="0000FF"/>
+        </w:rPr>
+        <w:t>matrix to see how to mistake one news source from another – then see</w:t>
+      </w:r>
+      <w:proofErr w:type="gramEnd"/>
+      <w:r>
+        <w:rPr>
+          <w:color w:val="0000FF"/>
+        </w:rPr>
+        <w:t xml:space="preserve"> how the news sources fall on the spectrum</w:t>
+      </w:r>
+    </w:p>
+    <w:p>
+      <w:pPr>
+        <w:rPr>
+          <w:color w:val="0000FF"/>
+        </w:rPr>
+      </w:pPr>
+      <w:r>
+        <w:rPr>
+          <w:color w:val="0000FF"/>
+        </w:rPr>
+        <w:t>Averaging out over the topic – don’t want to look at the topic (</w:t>
+      </w:r>
+      <w:proofErr w:type="spellStart"/>
+      <w:r>
+        <w:rPr>
+          <w:color w:val="0000FF"/>
+        </w:rPr>
+        <w:t>idk</w:t>
+      </w:r>
+      <w:proofErr w:type="spellEnd"/>
+      <w:r>
+        <w:rPr>
+          <w:color w:val="0000FF"/>
+        </w:rPr>
+        <w:t xml:space="preserve"> how to filter out)</w:t>
+      </w:r>
+      <w:proofErr w:type="gramStart"/>
+      <w:r>
+        <w:rPr>
+          <w:color w:val="0000FF"/>
+        </w:rPr>
+        <w:t>,</w:t>
+      </w:r>
+      <w:proofErr w:type="gramEnd"/>
+      <w:r>
+        <w:rPr>
+          <w:color w:val="0000FF"/>
+        </w:rPr>
+        <w:t xml:space="preserve"> bias is the only thing left</w:t>
+      </w:r>
+    </w:p>
+    <w:p>
+      <w:pPr>
+        <w:rPr>
+          <w:color w:val="0000FF"/>
+        </w:rPr>
+      </w:pPr>
+    </w:p>
+    <w:p>
+      <w:pPr>
+        <w:rPr>
+          <w:b/>
+          <w:color w:val="0000FF"/>
+        </w:rPr>
+      </w:pPr>
+      <w:r>
+        <w:rPr>
+          <w:b/>
+          <w:color w:val="0000FF"/>
+        </w:rPr>
+        <w:t>Use news source label</w:t>
+      </w:r>
+    </w:p>
+    <w:p>
+      <w:pPr>
+        <w:rPr>
+          <w:b/>
+          <w:color w:val="0000FF"/>
+        </w:rPr>
+      </w:pPr>
+      <w:r>
+        <w:rPr>
+          <w:b/>
+          <w:color w:val="0000FF"/>
+        </w:rPr>
+        <w:t xml:space="preserve">Take 15 news </w:t>
+      </w:r>
+      <w:proofErr w:type="gramStart"/>
+      <w:r>
+        <w:rPr>
+          <w:b/>
+          <w:color w:val="0000FF"/>
+        </w:rPr>
+        <w:t>sources,</w:t>
+      </w:r>
+      <w:proofErr w:type="gramEnd"/>
+      <w:r>
+        <w:rPr>
+          <w:b/>
+          <w:color w:val="0000FF"/>
+        </w:rPr>
+        <w:t xml:space="preserve"> think for any splitting sources into two camps</w:t>
+      </w:r>
+    </w:p>
+    <w:p>
+      <w:pPr>
+        <w:rPr>
+          <w:b/>
+          <w:color w:val="0000FF"/>
+        </w:rPr>
+      </w:pPr>
+      <w:r>
+        <w:rPr>
+          <w:b/>
+          <w:color w:val="0000FF"/>
+        </w:rPr>
+        <w:t>Try to find best split (start with random split, go from there)</w:t>
+      </w:r>
+    </w:p>
+    <w:p>
+      <w:pPr>
+        <w:rPr>
+          <w:color w:val="0000FF"/>
+        </w:rPr>
+      </w:pPr>
+      <w:r>
+        <w:rPr>
+          <w:color w:val="0000FF"/>
+        </w:rPr>
+        <w:t>Local search (</w:t>
+      </w:r>
+      <w:r>
+        <w:rPr>
+          <w:color w:val="0000FF"/>
+        </w:rPr>
+        <w:t xml:space="preserve">constraint to do 5/10 grouping) – suppose a 7/8 split, </w:t>
+      </w:r>
       <w:bookmarkStart w:id="0" w:name="_GoBack"/>
-      <w:bookmarkEnd w:id="0"/>
-    </w:p>
-    <w:p>
-      <w:r>
-        <w:t xml:space="preserve">Use source to supervise – objective is to classify articles from the same sources </w:t>
-      </w:r>
-    </w:p>
-    <w:p>
-      <w:r>
-        <w:t>Add term for optimizing to get all the data in the same news source to be the same bias</w:t>
-      </w:r>
-    </w:p>
-    <w:p/>
-    <w:p>
-      <w:pPr>
-        <w:rPr>
-          <w:color w:val="FF0000"/>
-        </w:rPr>
-      </w:pPr>
-      <w:r>
-        <w:rPr>
-          <w:color w:val="FF0000"/>
-        </w:rPr>
-        <w:t>Predict News Source based on text + title?? Instead of just bias</w:t>
-      </w:r>
-    </w:p>
-    <w:p/>
-    <w:p>
-      <w:pPr>
-        <w:rPr>
-          <w:color w:val="0000FF"/>
-        </w:rPr>
-      </w:pPr>
-      <w:r>
-        <w:rPr>
-          <w:color w:val="0000FF"/>
-        </w:rPr>
-        <w:t>Unsupervised based on news source</w:t>
-      </w:r>
-    </w:p>
-    <w:p>
-      <w:pPr>
-        <w:rPr>
-          <w:color w:val="0000FF"/>
-        </w:rPr>
-      </w:pPr>
-      <w:r>
-        <w:rPr>
-          <w:color w:val="0000FF"/>
-        </w:rPr>
-        <w:t>As long as we have 10 articles for each news source, at least 20 news sources</w:t>
-      </w:r>
-    </w:p>
-    <w:p>
-      <w:pPr>
-        <w:rPr>
-          <w:color w:val="0000FF"/>
-        </w:rPr>
-      </w:pPr>
-    </w:p>
-    <w:p>
-      <w:pPr>
-        <w:rPr>
-          <w:color w:val="0000FF"/>
-        </w:rPr>
-      </w:pPr>
-      <w:r>
-        <w:rPr>
-          <w:color w:val="0000FF"/>
-        </w:rPr>
-        <w:t>Predict what news source it is from</w:t>
-      </w:r>
-    </w:p>
-    <w:p>
-      <w:pPr>
-        <w:rPr>
-          <w:color w:val="0000FF"/>
-        </w:rPr>
-      </w:pPr>
-      <w:r>
-        <w:rPr>
-          <w:color w:val="0000FF"/>
-        </w:rPr>
-        <w:t xml:space="preserve">Confusion </w:t>
-      </w:r>
-      <w:proofErr w:type="gramStart"/>
-      <w:r>
-        <w:rPr>
-          <w:color w:val="0000FF"/>
-        </w:rPr>
-        <w:t>matrix to see how to mistake one news source from another – then see</w:t>
-      </w:r>
-      <w:proofErr w:type="gramEnd"/>
-      <w:r>
-        <w:rPr>
-          <w:color w:val="0000FF"/>
-        </w:rPr>
-        <w:t xml:space="preserve"> how the news sources fall on the spectrum</w:t>
-      </w:r>
-    </w:p>
-    <w:p>
-      <w:pPr>
-        <w:rPr>
-          <w:color w:val="0000FF"/>
-        </w:rPr>
-      </w:pPr>
-      <w:r>
-        <w:rPr>
-          <w:color w:val="0000FF"/>
-        </w:rPr>
-        <w:t>Averaging out over the topic – don’t want to look at the topic (</w:t>
-      </w:r>
-      <w:proofErr w:type="spellStart"/>
-      <w:r>
-        <w:rPr>
-          <w:color w:val="0000FF"/>
-        </w:rPr>
-        <w:t>idk</w:t>
-      </w:r>
-      <w:proofErr w:type="spellEnd"/>
-      <w:r>
-        <w:rPr>
-          <w:color w:val="0000FF"/>
-        </w:rPr>
-        <w:t xml:space="preserve"> how to filter out)</w:t>
-      </w:r>
-      <w:proofErr w:type="gramStart"/>
-      <w:r>
-        <w:rPr>
-          <w:color w:val="0000FF"/>
-        </w:rPr>
-        <w:t>,</w:t>
-      </w:r>
-      <w:proofErr w:type="gramEnd"/>
-      <w:r>
-        <w:rPr>
-          <w:color w:val="0000FF"/>
-        </w:rPr>
-        <w:t xml:space="preserve"> bias is the only thing left</w:t>
-      </w:r>
-    </w:p>
-    <w:p>
-      <w:pPr>
-        <w:rPr>
-          <w:color w:val="0000FF"/>
-        </w:rPr>
-      </w:pPr>
-    </w:p>
-    <w:p>
-      <w:pPr>
-        <w:rPr>
-          <w:b/>
-          <w:color w:val="0000FF"/>
-        </w:rPr>
-      </w:pPr>
-      <w:r>
-        <w:rPr>
-          <w:b/>
-          <w:color w:val="0000FF"/>
-        </w:rPr>
-        <w:t>Use news source label</w:t>
-      </w:r>
-    </w:p>
-    <w:p>
-      <w:pPr>
-        <w:rPr>
-          <w:b/>
-          <w:color w:val="0000FF"/>
-        </w:rPr>
-      </w:pPr>
-      <w:r>
-        <w:rPr>
-          <w:b/>
-          <w:color w:val="0000FF"/>
-        </w:rPr>
-        <w:t xml:space="preserve">Take 15 news </w:t>
-      </w:r>
-      <w:proofErr w:type="gramStart"/>
-      <w:r>
-        <w:rPr>
-          <w:b/>
-          <w:color w:val="0000FF"/>
-        </w:rPr>
-        <w:t>sources,</w:t>
-      </w:r>
-      <w:proofErr w:type="gramEnd"/>
-      <w:r>
-        <w:rPr>
-          <w:b/>
-          <w:color w:val="0000FF"/>
-        </w:rPr>
-        <w:t xml:space="preserve"> think for any splitting sources into two camps</w:t>
-      </w:r>
-    </w:p>
-    <w:p>
-      <w:pPr>
-        <w:rPr>
-          <w:b/>
-          <w:color w:val="0000FF"/>
-        </w:rPr>
-      </w:pPr>
-      <w:r>
-        <w:rPr>
-          <w:b/>
-          <w:color w:val="0000FF"/>
-        </w:rPr>
-        <w:t>Try to find best split (start with random split, go from there)</w:t>
-      </w:r>
-    </w:p>
-    <w:p>
-      <w:pPr>
-        <w:rPr>
-          <w:color w:val="0000FF"/>
-        </w:rPr>
-      </w:pPr>
-      <w:r>
-        <w:rPr>
-          <w:color w:val="0000FF"/>
-        </w:rPr>
-        <w:t>Local search 9constraint to do 5/10 grouping) – suppose a 7/8 split, iterating through all 8 to see if adding one to the 7 improves the error score. Find clustering that gives you cleanest split</w:t>
-      </w:r>
-    </w:p>
+      <w:r>
+        <w:rPr>
+          <w:color w:val="0000FF"/>
+        </w:rPr>
+        <w:t>iterating through all 8 to see if adding one to the 7 improves the error score. Find clustering that gives you cleanest split</w:t>
+      </w:r>
+    </w:p>
+    <w:bookmarkEnd w:id="0"/>
     <w:p>
       <w:pPr>
         <w:rPr>

</xml_diff>